<commit_message>
D01 half done and combat mostly implimented
</commit_message>
<xml_diff>
--- a/Story/Story Overview.docx
+++ b/Story/Story Overview.docx
@@ -11,8 +11,8 @@
       <w:tblGrid>
         <w:gridCol w:w="1536"/>
         <w:gridCol w:w="1603"/>
-        <w:gridCol w:w="3140"/>
-        <w:gridCol w:w="879"/>
+        <w:gridCol w:w="3066"/>
+        <w:gridCol w:w="953"/>
         <w:gridCol w:w="1813"/>
         <w:gridCol w:w="448"/>
       </w:tblGrid>
@@ -90,9 +90,11 @@
             <w:tcW w:w="1536" w:type="dxa"/>
           </w:tcPr>
           <w:p>
+            <w:proofErr w:type="spellStart"/>
             <w:r>
               <w:t>Rayth</w:t>
             </w:r>
+            <w:proofErr w:type="spellEnd"/>
           </w:p>
         </w:tc>
         <w:tc>
@@ -177,15 +179,25 @@
             <w:r>
               <w:t xml:space="preserve"> nation against invaders led by </w:t>
             </w:r>
+            <w:proofErr w:type="spellStart"/>
             <w:r>
               <w:t>Rayth</w:t>
             </w:r>
+            <w:proofErr w:type="spellEnd"/>
             <w:r>
               <w:br/>
             </w:r>
             <w:r>
               <w:br/>
-              <w:t>Raised Quinn and Sophie from a young age after rescuing them from Rayth.</w:t>
+              <w:t xml:space="preserve">Raised Quinn and Sophie from a young age after rescuing them from </w:t>
+            </w:r>
+            <w:proofErr w:type="spellStart"/>
+            <w:r>
+              <w:t>Rayth</w:t>
+            </w:r>
+            <w:proofErr w:type="spellEnd"/>
+            <w:r>
+              <w:t>.</w:t>
             </w:r>
           </w:p>
           <w:p>
@@ -219,7 +231,12 @@
             </w:r>
             <w:r>
               <w:br/>
-              <w:t>Confident</w:t>
+              <w:t>Con</w:t>
+            </w:r>
+            <w:bookmarkStart w:id="0" w:name="_GoBack"/>
+            <w:bookmarkEnd w:id="0"/>
+            <w:r>
+              <w:t>fident</w:t>
             </w:r>
           </w:p>
           <w:p>
@@ -304,8 +321,13 @@
           <w:p>
             <w:r>
               <w:br/>
-              <w:t>Killed Jospeh</w:t>
-            </w:r>
+              <w:t xml:space="preserve">Killed </w:t>
+            </w:r>
+            <w:proofErr w:type="spellStart"/>
+            <w:r>
+              <w:t>Jospeh</w:t>
+            </w:r>
+            <w:proofErr w:type="spellEnd"/>
           </w:p>
         </w:tc>
         <w:tc>
@@ -387,6 +409,23 @@
               <w:t>Is sucked into another dimension by a portal that was created when Quinn activated a mystic charm that she should not have been able to.</w:t>
             </w:r>
           </w:p>
+          <w:p/>
+          <w:p>
+            <w:r>
+              <w:t xml:space="preserve">Is given a </w:t>
+            </w:r>
+            <w:proofErr w:type="spellStart"/>
+            <w:r>
+              <w:t>teddybear</w:t>
+            </w:r>
+            <w:proofErr w:type="spellEnd"/>
+            <w:r>
+              <w:t xml:space="preserve"> after being afraid she would be taken away again</w:t>
+            </w:r>
+            <w:r>
+              <w:t>.</w:t>
+            </w:r>
+          </w:p>
         </w:tc>
         <w:tc>
           <w:tcPr>
@@ -403,8 +442,13 @@
             </w:r>
           </w:p>
           <w:p>
-            <w:r>
-              <w:t>Cant keep secrets</w:t>
+            <w:proofErr w:type="spellStart"/>
+            <w:r>
+              <w:t>Cant</w:t>
+            </w:r>
+            <w:proofErr w:type="spellEnd"/>
+            <w:r>
+              <w:t xml:space="preserve"> keep secrets</w:t>
             </w:r>
           </w:p>
           <w:p>
@@ -415,6 +459,40 @@
               <w:br/>
             </w:r>
           </w:p>
+        </w:tc>
+      </w:tr>
+      <w:tr>
+        <w:trPr>
+          <w:gridAfter w:val="1"/>
+          <w:wAfter w:w="448" w:type="dxa"/>
+          <w:trHeight w:val="839"/>
+        </w:trPr>
+        <w:tc>
+          <w:tcPr>
+            <w:tcW w:w="1536" w:type="dxa"/>
+          </w:tcPr>
+          <w:p>
+            <w:r>
+              <w:t>Sages</w:t>
+            </w:r>
+          </w:p>
+        </w:tc>
+        <w:tc>
+          <w:tcPr>
+            <w:tcW w:w="5622" w:type="dxa"/>
+            <w:gridSpan w:val="3"/>
+          </w:tcPr>
+          <w:p>
+            <w:r>
+              <w:t>At least 1 is a dragon, should they all be?</w:t>
+            </w:r>
+          </w:p>
+        </w:tc>
+        <w:tc>
+          <w:tcPr>
+            <w:tcW w:w="1813" w:type="dxa"/>
+          </w:tcPr>
+          <w:p/>
         </w:tc>
       </w:tr>
       <w:tr>
@@ -429,6 +507,7 @@
           </w:tcPr>
           <w:p>
             <w:r>
+              <w:lastRenderedPageBreak/>
               <w:t>Hero</w:t>
             </w:r>
           </w:p>
@@ -476,12 +555,87 @@
           </w:p>
           <w:p>
             <w:r>
-              <w:t>Untalented</w:t>
-            </w:r>
-            <w:r>
               <w:br/>
             </w:r>
           </w:p>
+          <w:p/>
+        </w:tc>
+      </w:tr>
+      <w:tr>
+        <w:trPr>
+          <w:gridAfter w:val="1"/>
+          <w:wAfter w:w="448" w:type="dxa"/>
+          <w:trHeight w:val="744"/>
+        </w:trPr>
+        <w:tc>
+          <w:tcPr>
+            <w:tcW w:w="1536" w:type="dxa"/>
+          </w:tcPr>
+          <w:p/>
+        </w:tc>
+        <w:tc>
+          <w:tcPr>
+            <w:tcW w:w="5622" w:type="dxa"/>
+            <w:gridSpan w:val="3"/>
+          </w:tcPr>
+          <w:p/>
+        </w:tc>
+        <w:tc>
+          <w:tcPr>
+            <w:tcW w:w="1813" w:type="dxa"/>
+          </w:tcPr>
+          <w:p/>
+        </w:tc>
+      </w:tr>
+      <w:tr>
+        <w:trPr>
+          <w:gridAfter w:val="1"/>
+          <w:wAfter w:w="448" w:type="dxa"/>
+          <w:trHeight w:val="744"/>
+        </w:trPr>
+        <w:tc>
+          <w:tcPr>
+            <w:tcW w:w="1536" w:type="dxa"/>
+          </w:tcPr>
+          <w:p/>
+        </w:tc>
+        <w:tc>
+          <w:tcPr>
+            <w:tcW w:w="5622" w:type="dxa"/>
+            <w:gridSpan w:val="3"/>
+          </w:tcPr>
+          <w:p/>
+        </w:tc>
+        <w:tc>
+          <w:tcPr>
+            <w:tcW w:w="1813" w:type="dxa"/>
+          </w:tcPr>
+          <w:p/>
+        </w:tc>
+      </w:tr>
+      <w:tr>
+        <w:trPr>
+          <w:gridAfter w:val="1"/>
+          <w:wAfter w:w="448" w:type="dxa"/>
+          <w:trHeight w:val="744"/>
+        </w:trPr>
+        <w:tc>
+          <w:tcPr>
+            <w:tcW w:w="1536" w:type="dxa"/>
+          </w:tcPr>
+          <w:p/>
+        </w:tc>
+        <w:tc>
+          <w:tcPr>
+            <w:tcW w:w="5622" w:type="dxa"/>
+            <w:gridSpan w:val="3"/>
+          </w:tcPr>
+          <w:p/>
+        </w:tc>
+        <w:tc>
+          <w:tcPr>
+            <w:tcW w:w="1813" w:type="dxa"/>
+          </w:tcPr>
           <w:p/>
         </w:tc>
       </w:tr>
@@ -500,18 +654,11 @@
                 <w:b/>
               </w:rPr>
             </w:pPr>
-            <w:r>
-              <w:rPr>
-                <w:b/>
-              </w:rPr>
-              <w:lastRenderedPageBreak/>
-              <w:t>Locations</w:t>
-            </w:r>
-          </w:p>
-        </w:tc>
-        <w:tc>
-          <w:tcPr>
-            <w:tcW w:w="3140" w:type="dxa"/>
+          </w:p>
+        </w:tc>
+        <w:tc>
+          <w:tcPr>
+            <w:tcW w:w="3066" w:type="dxa"/>
           </w:tcPr>
           <w:p>
             <w:pPr>
@@ -519,17 +666,11 @@
                 <w:b/>
               </w:rPr>
             </w:pPr>
-            <w:r>
-              <w:rPr>
-                <w:b/>
-              </w:rPr>
-              <w:t>Events</w:t>
-            </w:r>
-          </w:p>
-        </w:tc>
-        <w:tc>
-          <w:tcPr>
-            <w:tcW w:w="3140" w:type="dxa"/>
+          </w:p>
+        </w:tc>
+        <w:tc>
+          <w:tcPr>
+            <w:tcW w:w="3214" w:type="dxa"/>
             <w:gridSpan w:val="3"/>
           </w:tcPr>
           <w:p>
@@ -538,6 +679,61 @@
                 <w:b/>
               </w:rPr>
             </w:pPr>
+          </w:p>
+        </w:tc>
+      </w:tr>
+      <w:tr>
+        <w:trPr>
+          <w:trHeight w:val="106"/>
+        </w:trPr>
+        <w:tc>
+          <w:tcPr>
+            <w:tcW w:w="3139" w:type="dxa"/>
+            <w:gridSpan w:val="2"/>
+          </w:tcPr>
+          <w:p>
+            <w:pPr>
+              <w:rPr>
+                <w:b/>
+              </w:rPr>
+            </w:pPr>
+            <w:r>
+              <w:rPr>
+                <w:b/>
+              </w:rPr>
+              <w:t>Locations</w:t>
+            </w:r>
+          </w:p>
+        </w:tc>
+        <w:tc>
+          <w:tcPr>
+            <w:tcW w:w="3066" w:type="dxa"/>
+          </w:tcPr>
+          <w:p>
+            <w:pPr>
+              <w:rPr>
+                <w:b/>
+              </w:rPr>
+            </w:pPr>
+            <w:r>
+              <w:rPr>
+                <w:b/>
+              </w:rPr>
+              <w:t>Events</w:t>
+            </w:r>
+          </w:p>
+        </w:tc>
+        <w:tc>
+          <w:tcPr>
+            <w:tcW w:w="3214" w:type="dxa"/>
+            <w:gridSpan w:val="3"/>
+          </w:tcPr>
+          <w:p>
+            <w:pPr>
+              <w:rPr>
+                <w:b/>
+              </w:rPr>
+            </w:pPr>
             <w:r>
               <w:rPr>
                 <w:b/>
@@ -564,7 +760,7 @@
         </w:tc>
         <w:tc>
           <w:tcPr>
-            <w:tcW w:w="3140" w:type="dxa"/>
+            <w:tcW w:w="3066" w:type="dxa"/>
           </w:tcPr>
           <w:p>
             <w:r>
@@ -595,7 +791,7 @@
         </w:tc>
         <w:tc>
           <w:tcPr>
-            <w:tcW w:w="3140" w:type="dxa"/>
+            <w:tcW w:w="3214" w:type="dxa"/>
             <w:gridSpan w:val="3"/>
           </w:tcPr>
           <w:p/>
@@ -618,7 +814,7 @@
         </w:tc>
         <w:tc>
           <w:tcPr>
-            <w:tcW w:w="3140" w:type="dxa"/>
+            <w:tcW w:w="3066" w:type="dxa"/>
           </w:tcPr>
           <w:p>
             <w:r>
@@ -628,7 +824,7 @@
         </w:tc>
         <w:tc>
           <w:tcPr>
-            <w:tcW w:w="3140" w:type="dxa"/>
+            <w:tcW w:w="3214" w:type="dxa"/>
             <w:gridSpan w:val="3"/>
           </w:tcPr>
           <w:p/>
@@ -651,7 +847,7 @@
         </w:tc>
         <w:tc>
           <w:tcPr>
-            <w:tcW w:w="3140" w:type="dxa"/>
+            <w:tcW w:w="3066" w:type="dxa"/>
           </w:tcPr>
           <w:p>
             <w:r>
@@ -661,7 +857,7 @@
         </w:tc>
         <w:tc>
           <w:tcPr>
-            <w:tcW w:w="3140" w:type="dxa"/>
+            <w:tcW w:w="3214" w:type="dxa"/>
             <w:gridSpan w:val="3"/>
           </w:tcPr>
           <w:p/>
@@ -684,7 +880,7 @@
         </w:tc>
         <w:tc>
           <w:tcPr>
-            <w:tcW w:w="3140" w:type="dxa"/>
+            <w:tcW w:w="3066" w:type="dxa"/>
           </w:tcPr>
           <w:p>
             <w:r>
@@ -694,7 +890,7 @@
         </w:tc>
         <w:tc>
           <w:tcPr>
-            <w:tcW w:w="3140" w:type="dxa"/>
+            <w:tcW w:w="3214" w:type="dxa"/>
             <w:gridSpan w:val="3"/>
           </w:tcPr>
           <w:p/>
@@ -717,7 +913,7 @@
         </w:tc>
         <w:tc>
           <w:tcPr>
-            <w:tcW w:w="3140" w:type="dxa"/>
+            <w:tcW w:w="3066" w:type="dxa"/>
           </w:tcPr>
           <w:p>
             <w:r>
@@ -727,7 +923,7 @@
         </w:tc>
         <w:tc>
           <w:tcPr>
-            <w:tcW w:w="3140" w:type="dxa"/>
+            <w:tcW w:w="3214" w:type="dxa"/>
             <w:gridSpan w:val="3"/>
           </w:tcPr>
           <w:p/>
@@ -750,12 +946,17 @@
         </w:tc>
         <w:tc>
           <w:tcPr>
-            <w:tcW w:w="3140" w:type="dxa"/>
-          </w:tcPr>
-          <w:p>
-            <w:r>
-              <w:t>Twins are saved from Rayth</w:t>
-            </w:r>
+            <w:tcW w:w="3066" w:type="dxa"/>
+          </w:tcPr>
+          <w:p>
+            <w:r>
+              <w:t xml:space="preserve">Twins are saved from </w:t>
+            </w:r>
+            <w:proofErr w:type="spellStart"/>
+            <w:r>
+              <w:t>Rayth</w:t>
+            </w:r>
+            <w:proofErr w:type="spellEnd"/>
           </w:p>
           <w:p>
             <w:r>
@@ -770,7 +971,7 @@
         </w:tc>
         <w:tc>
           <w:tcPr>
-            <w:tcW w:w="3140" w:type="dxa"/>
+            <w:tcW w:w="3214" w:type="dxa"/>
             <w:gridSpan w:val="3"/>
           </w:tcPr>
           <w:p/>
@@ -789,13 +990,13 @@
         </w:tc>
         <w:tc>
           <w:tcPr>
-            <w:tcW w:w="3140" w:type="dxa"/>
-          </w:tcPr>
-          <w:p/>
-        </w:tc>
-        <w:tc>
-          <w:tcPr>
-            <w:tcW w:w="3140" w:type="dxa"/>
+            <w:tcW w:w="3066" w:type="dxa"/>
+          </w:tcPr>
+          <w:p/>
+        </w:tc>
+        <w:tc>
+          <w:tcPr>
+            <w:tcW w:w="3214" w:type="dxa"/>
             <w:gridSpan w:val="3"/>
           </w:tcPr>
           <w:p/>
@@ -842,7 +1043,6 @@
               <w:rPr>
                 <w:b/>
               </w:rPr>
-              <w:lastRenderedPageBreak/>
               <w:t>Lore</w:t>
             </w:r>
           </w:p>
@@ -925,14 +1125,33 @@
           <w:tcPr>
             <w:tcW w:w="4675" w:type="dxa"/>
           </w:tcPr>
-          <w:p/>
+          <w:p>
+            <w:r>
+              <w:t>5 Heroes of ____</w:t>
+            </w:r>
+          </w:p>
           <w:p/>
         </w:tc>
         <w:tc>
           <w:tcPr>
             <w:tcW w:w="4675" w:type="dxa"/>
           </w:tcPr>
-          <w:p/>
+          <w:p>
+            <w:proofErr w:type="spellStart"/>
+            <w:r>
+              <w:t>Rayth’s</w:t>
+            </w:r>
+            <w:proofErr w:type="spellEnd"/>
+            <w:r>
+              <w:t xml:space="preserve"> Grandfather saved the world and was one of the wizards that created the dragon trials.  He had 5 protectors who</w:t>
+            </w:r>
+            <w:r>
+              <w:t xml:space="preserve"> now</w:t>
+            </w:r>
+            <w:r>
+              <w:t xml:space="preserve"> guard the dragon trial in ____.</w:t>
+            </w:r>
+          </w:p>
         </w:tc>
       </w:tr>
     </w:tbl>
@@ -1051,10 +1270,34 @@
         <w:br/>
       </w:r>
       <w:r>
-        <w:t xml:space="preserve">Battle Strategy Meeting – Rayth is actually very well liked by his people, if we do a frontal assault we will risk hurting </w:t>
-      </w:r>
-      <w:r>
-        <w:t>a lot of innocent people who are just defending their homes.  If we try to infiltrate quietly but are captured then we may lose the opportunity to stop Rayth all together.</w:t>
+        <w:t xml:space="preserve">Battle Strategy Meeting – </w:t>
+      </w:r>
+      <w:proofErr w:type="spellStart"/>
+      <w:r>
+        <w:t>Rayth</w:t>
+      </w:r>
+      <w:proofErr w:type="spellEnd"/>
+      <w:r>
+        <w:t xml:space="preserve"> is actually very </w:t>
+      </w:r>
+      <w:proofErr w:type="spellStart"/>
+      <w:r>
+        <w:t>well liked</w:t>
+      </w:r>
+      <w:proofErr w:type="spellEnd"/>
+      <w:r>
+        <w:t xml:space="preserve"> by his people, if we do a frontal assault we will risk hurting </w:t>
+      </w:r>
+      <w:r>
+        <w:t xml:space="preserve">a lot of innocent people who are just defending their homes.  If we try to infiltrate quietly but are captured then we may lose the opportunity to stop </w:t>
+      </w:r>
+      <w:proofErr w:type="spellStart"/>
+      <w:r>
+        <w:t>Rayth</w:t>
+      </w:r>
+      <w:proofErr w:type="spellEnd"/>
+      <w:r>
+        <w:t xml:space="preserve"> all together.</w:t>
       </w:r>
       <w:r>
         <w:br/>
@@ -1088,9 +1331,11 @@
       <w:r>
         <w:br/>
       </w:r>
+      <w:proofErr w:type="spellStart"/>
       <w:r>
         <w:t>Kragg</w:t>
       </w:r>
+      <w:proofErr w:type="spellEnd"/>
       <w:r>
         <w:t xml:space="preserve"> </w:t>
       </w:r>
@@ -1100,10 +1345,13 @@
       <w:r>
         <w:br/>
       </w:r>
-      <w:bookmarkStart w:id="0" w:name="_GoBack"/>
-      <w:bookmarkEnd w:id="0"/>
-      <w:r>
-        <w:t>Loud general who becomes a Mayor and owes a debt to Joseph for saving him</w:t>
+      <w:proofErr w:type="gramStart"/>
+      <w:r>
+        <w:t>Loud</w:t>
+      </w:r>
+      <w:proofErr w:type="gramEnd"/>
+      <w:r>
+        <w:t xml:space="preserve"> general who becomes a Mayor and owes a debt to Joseph for saving him</w:t>
       </w:r>
     </w:p>
     <w:sectPr>

</xml_diff>